<commit_message>
Edited report + deliverable
</commit_message>
<xml_diff>
--- a/Cryptarithmetic/doc/Cryptarithmetic.docx
+++ b/Cryptarithmetic/doc/Cryptarithmetic.docx
@@ -5000,35 +5000,249 @@
         <w:t xml:space="preserve"> 0-9</w:t>
       </w:r>
       <w:r>
-        <w:t xml:space="preserve">. </w:t>
-      </w:r>
-      <w:proofErr w:type="spellStart"/>
-      <w:r>
-        <w:t>Kemudian</w:t>
-      </w:r>
-      <w:proofErr w:type="spellEnd"/>
-      <w:r>
         <w:t xml:space="preserve">, </w:t>
       </w:r>
       <w:proofErr w:type="spellStart"/>
       <w:r>
-        <w:t>fungsi</w:t>
-      </w:r>
-      <w:proofErr w:type="spellEnd"/>
-      <w:r>
-        <w:t xml:space="preserve"> </w:t>
-      </w:r>
-      <w:proofErr w:type="spellStart"/>
+        <w:t>atau</w:t>
+      </w:r>
+      <w:proofErr w:type="spellEnd"/>
+      <w:r>
+        <w:t xml:space="preserve"> </w:t>
+      </w:r>
+      <w:proofErr w:type="spellStart"/>
+      <w:r>
+        <w:t>secara</w:t>
+      </w:r>
+      <w:proofErr w:type="spellEnd"/>
+      <w:r>
+        <w:t xml:space="preserve"> </w:t>
+      </w:r>
+      <w:proofErr w:type="spellStart"/>
+      <w:r>
+        <w:t>umum</w:t>
+      </w:r>
+      <w:proofErr w:type="spellEnd"/>
+      <w:r>
+        <w:t xml:space="preserve"> </w:t>
+      </w:r>
+      <w:proofErr w:type="spellStart"/>
+      <w:r>
+        <w:t>dari</w:t>
+      </w:r>
+      <w:proofErr w:type="spellEnd"/>
+      <w:r>
+        <w:t xml:space="preserve"> </w:t>
+      </w:r>
       <w:r>
         <w:rPr>
           <w:i/>
           <w:iCs/>
         </w:rPr>
-        <w:t>matching_to_numbers</w:t>
-      </w:r>
-      <w:proofErr w:type="spellEnd"/>
-      <w:r>
-        <w:t xml:space="preserve"> </w:t>
+        <w:t xml:space="preserve">list </w:t>
+      </w:r>
+      <w:r>
+        <w:t xml:space="preserve">yang </w:t>
+      </w:r>
+      <w:proofErr w:type="spellStart"/>
+      <w:r>
+        <w:t>diterima</w:t>
+      </w:r>
+      <w:proofErr w:type="spellEnd"/>
+      <w:r>
+        <w:t xml:space="preserve">. </w:t>
+      </w:r>
+      <w:proofErr w:type="spellStart"/>
+      <w:r>
+        <w:t>Fungsi</w:t>
+      </w:r>
+      <w:proofErr w:type="spellEnd"/>
+      <w:r>
+        <w:t xml:space="preserve"> </w:t>
+      </w:r>
+      <w:proofErr w:type="spellStart"/>
+      <w:r>
+        <w:t>ini</w:t>
+      </w:r>
+      <w:proofErr w:type="spellEnd"/>
+      <w:r>
+        <w:t xml:space="preserve"> </w:t>
+      </w:r>
+      <w:proofErr w:type="spellStart"/>
+      <w:r>
+        <w:t>bekerja</w:t>
+      </w:r>
+      <w:proofErr w:type="spellEnd"/>
+      <w:r>
+        <w:t xml:space="preserve"> </w:t>
+      </w:r>
+      <w:proofErr w:type="spellStart"/>
+      <w:r>
+        <w:t>dengan</w:t>
+      </w:r>
+      <w:proofErr w:type="spellEnd"/>
+      <w:r>
+        <w:t xml:space="preserve"> </w:t>
+      </w:r>
+      <w:proofErr w:type="spellStart"/>
+      <w:r>
+        <w:t>me</w:t>
+      </w:r>
+      <w:r>
+        <w:t>ngiterasi</w:t>
+      </w:r>
+      <w:proofErr w:type="spellEnd"/>
+      <w:r>
+        <w:t xml:space="preserve"> </w:t>
+      </w:r>
+      <w:r>
+        <w:t xml:space="preserve">dan </w:t>
+      </w:r>
+      <w:proofErr w:type="spellStart"/>
+      <w:r>
+        <w:t>menggabungkan</w:t>
+      </w:r>
+      <w:proofErr w:type="spellEnd"/>
+      <w:r>
+        <w:t xml:space="preserve"> </w:t>
+      </w:r>
+      <w:proofErr w:type="spellStart"/>
+      <w:r>
+        <w:t>komponen</w:t>
+      </w:r>
+      <w:proofErr w:type="spellEnd"/>
+      <w:r>
+        <w:t xml:space="preserve"> </w:t>
+      </w:r>
+      <w:r>
+        <w:rPr>
+          <w:i/>
+          <w:iCs/>
+        </w:rPr>
+        <w:t xml:space="preserve">list </w:t>
+      </w:r>
+      <w:proofErr w:type="spellStart"/>
+      <w:r>
+        <w:t>untuk</w:t>
+      </w:r>
+      <w:proofErr w:type="spellEnd"/>
+      <w:r>
+        <w:t xml:space="preserve"> </w:t>
+      </w:r>
+      <w:proofErr w:type="spellStart"/>
+      <w:r>
+        <w:t>men</w:t>
+      </w:r>
+      <w:r>
+        <w:t>yusun</w:t>
+      </w:r>
+      <w:proofErr w:type="spellEnd"/>
+      <w:r>
+        <w:t xml:space="preserve"> </w:t>
+      </w:r>
+      <w:proofErr w:type="spellStart"/>
+      <w:r>
+        <w:t>kemungkinan</w:t>
+      </w:r>
+      <w:proofErr w:type="spellEnd"/>
+      <w:r>
+        <w:t xml:space="preserve"> </w:t>
+      </w:r>
+      <w:r>
+        <w:t xml:space="preserve">yang </w:t>
+      </w:r>
+      <w:proofErr w:type="spellStart"/>
+      <w:r>
+        <w:t>ada</w:t>
+      </w:r>
+      <w:proofErr w:type="spellEnd"/>
+      <w:r>
+        <w:t xml:space="preserve"> </w:t>
+      </w:r>
+      <w:r>
+        <w:t>dan</w:t>
+      </w:r>
+      <w:r>
+        <w:t xml:space="preserve"> k</w:t>
+      </w:r>
+      <w:proofErr w:type="spellStart"/>
+      <w:r>
+        <w:t>emudian</w:t>
+      </w:r>
+      <w:proofErr w:type="spellEnd"/>
+      <w:r>
+        <w:t xml:space="preserve"> </w:t>
+      </w:r>
+      <w:proofErr w:type="spellStart"/>
+      <w:r>
+        <w:t>memasukkannya</w:t>
+      </w:r>
+      <w:proofErr w:type="spellEnd"/>
+      <w:r>
+        <w:t xml:space="preserve"> </w:t>
+      </w:r>
+      <w:proofErr w:type="spellStart"/>
+      <w:r>
+        <w:t>ke</w:t>
+      </w:r>
+      <w:proofErr w:type="spellEnd"/>
+      <w:r>
+        <w:t xml:space="preserve"> </w:t>
+      </w:r>
+      <w:proofErr w:type="spellStart"/>
+      <w:r>
+        <w:t>sebuah</w:t>
+      </w:r>
+      <w:proofErr w:type="spellEnd"/>
+      <w:r>
+        <w:t xml:space="preserve"> </w:t>
+      </w:r>
+      <w:r>
+        <w:rPr>
+          <w:i/>
+          <w:iCs/>
+        </w:rPr>
+        <w:t xml:space="preserve">list </w:t>
+      </w:r>
+      <w:proofErr w:type="spellStart"/>
+      <w:r>
+        <w:t>baru</w:t>
+      </w:r>
+      <w:proofErr w:type="spellEnd"/>
+      <w:r>
+        <w:t xml:space="preserve"> </w:t>
+      </w:r>
+      <w:proofErr w:type="spellStart"/>
+      <w:r>
+        <w:t>untuk</w:t>
+      </w:r>
+      <w:proofErr w:type="spellEnd"/>
+      <w:r>
+        <w:t xml:space="preserve"> m</w:t>
+      </w:r>
+      <w:proofErr w:type="spellStart"/>
+      <w:r>
+        <w:t>enampung</w:t>
+      </w:r>
+      <w:proofErr w:type="spellEnd"/>
+      <w:r>
+        <w:t xml:space="preserve"> </w:t>
+      </w:r>
+      <w:proofErr w:type="spellStart"/>
+      <w:r>
+        <w:t>semua</w:t>
+      </w:r>
+      <w:proofErr w:type="spellEnd"/>
+      <w:r>
+        <w:t xml:space="preserve"> </w:t>
+      </w:r>
+      <w:proofErr w:type="spellStart"/>
+      <w:r>
+        <w:t>kemungkinan</w:t>
+      </w:r>
+      <w:proofErr w:type="spellEnd"/>
+      <w:r>
+        <w:t xml:space="preserve"> yang </w:t>
       </w:r>
       <w:proofErr w:type="spellStart"/>
       <w:r>
@@ -5040,147 +5254,22 @@
       </w:r>
       <w:proofErr w:type="spellStart"/>
       <w:r>
-        <w:t>menggunakan</w:t>
-      </w:r>
-      <w:proofErr w:type="spellEnd"/>
-      <w:r>
-        <w:t xml:space="preserve"> </w:t>
-      </w:r>
-      <w:proofErr w:type="spellStart"/>
-      <w:r>
-        <w:t>pemetaan</w:t>
-      </w:r>
-      <w:proofErr w:type="spellEnd"/>
-      <w:r>
-        <w:t xml:space="preserve"> yang </w:t>
-      </w:r>
-      <w:proofErr w:type="spellStart"/>
-      <w:r>
-        <w:t>telah</w:t>
-      </w:r>
-      <w:proofErr w:type="spellEnd"/>
-      <w:r>
-        <w:t xml:space="preserve"> </w:t>
-      </w:r>
-      <w:proofErr w:type="spellStart"/>
-      <w:r>
-        <w:t>dihasilkan</w:t>
-      </w:r>
-      <w:proofErr w:type="spellEnd"/>
-      <w:r>
-        <w:t xml:space="preserve"> </w:t>
-      </w:r>
-      <w:proofErr w:type="spellStart"/>
-      <w:r>
-        <w:t>sebelumnya</w:t>
-      </w:r>
-      <w:proofErr w:type="spellEnd"/>
-      <w:r>
-        <w:t xml:space="preserve"> </w:t>
-      </w:r>
-      <w:proofErr w:type="spellStart"/>
-      <w:r>
-        <w:t>untuk</w:t>
-      </w:r>
-      <w:proofErr w:type="spellEnd"/>
-      <w:r>
-        <w:t xml:space="preserve"> </w:t>
-      </w:r>
-      <w:proofErr w:type="spellStart"/>
-      <w:r>
-        <w:t>melakukan</w:t>
-      </w:r>
-      <w:proofErr w:type="spellEnd"/>
-      <w:r>
-        <w:t xml:space="preserve"> </w:t>
-      </w:r>
-      <w:proofErr w:type="spellStart"/>
-      <w:r>
-        <w:t>substitusi</w:t>
-      </w:r>
-      <w:proofErr w:type="spellEnd"/>
-      <w:r>
-        <w:t xml:space="preserve"> yang </w:t>
-      </w:r>
-      <w:proofErr w:type="spellStart"/>
-      <w:r>
-        <w:t>benar</w:t>
-      </w:r>
-      <w:proofErr w:type="spellEnd"/>
-      <w:r>
-        <w:t xml:space="preserve"> </w:t>
-      </w:r>
-      <w:proofErr w:type="spellStart"/>
-      <w:r>
-        <w:t>sehingga</w:t>
-      </w:r>
-      <w:proofErr w:type="spellEnd"/>
-      <w:r>
-        <w:t xml:space="preserve"> </w:t>
-      </w:r>
-      <w:proofErr w:type="spellStart"/>
-      <w:r>
-        <w:t>tiap</w:t>
-      </w:r>
-      <w:proofErr w:type="spellEnd"/>
-      <w:r>
-        <w:t xml:space="preserve"> </w:t>
-      </w:r>
-      <w:proofErr w:type="spellStart"/>
-      <w:r>
-        <w:t>huruf</w:t>
-      </w:r>
-      <w:proofErr w:type="spellEnd"/>
-      <w:r>
-        <w:t xml:space="preserve"> </w:t>
-      </w:r>
-      <w:proofErr w:type="spellStart"/>
-      <w:r>
-        <w:t>memiliki</w:t>
-      </w:r>
-      <w:proofErr w:type="spellEnd"/>
-      <w:r>
-        <w:t xml:space="preserve"> </w:t>
-      </w:r>
-      <w:proofErr w:type="spellStart"/>
-      <w:r>
-        <w:t>subsitusi</w:t>
-      </w:r>
-      <w:proofErr w:type="spellEnd"/>
-      <w:r>
-        <w:t xml:space="preserve"> </w:t>
-      </w:r>
-      <w:proofErr w:type="spellStart"/>
-      <w:r>
-        <w:t>angka</w:t>
-      </w:r>
-      <w:proofErr w:type="spellEnd"/>
-      <w:r>
-        <w:t xml:space="preserve"> yang </w:t>
-      </w:r>
-      <w:proofErr w:type="spellStart"/>
-      <w:r>
-        <w:t>sama</w:t>
-      </w:r>
-      <w:proofErr w:type="spellEnd"/>
-      <w:r>
-        <w:t xml:space="preserve"> dan </w:t>
-      </w:r>
-      <w:proofErr w:type="spellStart"/>
-      <w:r>
-        <w:t>memudahkan</w:t>
-      </w:r>
-      <w:proofErr w:type="spellEnd"/>
-      <w:r>
-        <w:t xml:space="preserve"> </w:t>
-      </w:r>
-      <w:proofErr w:type="spellStart"/>
-      <w:r>
-        <w:t>perhitungan</w:t>
+        <w:t>dikembalikan</w:t>
+      </w:r>
+      <w:proofErr w:type="spellEnd"/>
+      <w:r>
+        <w:t xml:space="preserve"> </w:t>
+      </w:r>
+      <w:proofErr w:type="spellStart"/>
+      <w:r>
+        <w:t>nantinya</w:t>
       </w:r>
       <w:proofErr w:type="spellEnd"/>
       <w:r>
         <w:t>.</w:t>
+      </w:r>
+      <w:r>
+        <w:t xml:space="preserve"> </w:t>
       </w:r>
     </w:p>
     <w:p>
@@ -5198,49 +5287,198 @@
       </w:pPr>
       <w:proofErr w:type="spellStart"/>
       <w:r>
-        <w:t>Fungsi</w:t>
-      </w:r>
-      <w:proofErr w:type="spellEnd"/>
-      <w:r>
-        <w:t xml:space="preserve"> </w:t>
-      </w:r>
-      <w:proofErr w:type="spellStart"/>
-      <w:r>
-        <w:t>terakhir</w:t>
-      </w:r>
-      <w:proofErr w:type="spellEnd"/>
-      <w:r>
-        <w:t xml:space="preserve"> </w:t>
-      </w:r>
+        <w:t>Kemudian</w:t>
+      </w:r>
+      <w:proofErr w:type="spellEnd"/>
+      <w:r>
+        <w:t xml:space="preserve">, </w:t>
+      </w:r>
+      <w:proofErr w:type="spellStart"/>
+      <w:r>
+        <w:t>fungsi</w:t>
+      </w:r>
+      <w:proofErr w:type="spellEnd"/>
+      <w:r>
+        <w:t xml:space="preserve"> </w:t>
+      </w:r>
+      <w:proofErr w:type="spellStart"/>
       <w:r>
         <w:rPr>
           <w:i/>
           <w:iCs/>
         </w:rPr>
-        <w:t xml:space="preserve">search </w:t>
-      </w:r>
-      <w:proofErr w:type="spellStart"/>
-      <w:r>
-        <w:t>adalah</w:t>
-      </w:r>
-      <w:proofErr w:type="spellEnd"/>
-      <w:r>
-        <w:t xml:space="preserve"> </w:t>
-      </w:r>
-      <w:proofErr w:type="spellStart"/>
-      <w:r>
-        <w:t>fungsi</w:t>
-      </w:r>
-      <w:proofErr w:type="spellEnd"/>
-      <w:r>
-        <w:t xml:space="preserve"> yang</w:t>
-      </w:r>
-      <w:r>
-        <w:t xml:space="preserve"> </w:t>
-      </w:r>
-      <w:proofErr w:type="spellStart"/>
-      <w:r>
-        <w:t>menerima</w:t>
+        <w:t>matching_to_numbers</w:t>
+      </w:r>
+      <w:proofErr w:type="spellEnd"/>
+      <w:r>
+        <w:t xml:space="preserve"> </w:t>
+      </w:r>
+      <w:proofErr w:type="spellStart"/>
+      <w:r>
+        <w:t>akan</w:t>
+      </w:r>
+      <w:proofErr w:type="spellEnd"/>
+      <w:r>
+        <w:t xml:space="preserve"> </w:t>
+      </w:r>
+      <w:proofErr w:type="spellStart"/>
+      <w:r>
+        <w:t>menggunakan</w:t>
+      </w:r>
+      <w:proofErr w:type="spellEnd"/>
+      <w:r>
+        <w:t xml:space="preserve"> </w:t>
+      </w:r>
+      <w:proofErr w:type="spellStart"/>
+      <w:r>
+        <w:t>pemetaan</w:t>
+      </w:r>
+      <w:proofErr w:type="spellEnd"/>
+      <w:r>
+        <w:t xml:space="preserve"> yang </w:t>
+      </w:r>
+      <w:proofErr w:type="spellStart"/>
+      <w:r>
+        <w:t>telah</w:t>
+      </w:r>
+      <w:proofErr w:type="spellEnd"/>
+      <w:r>
+        <w:t xml:space="preserve"> </w:t>
+      </w:r>
+      <w:proofErr w:type="spellStart"/>
+      <w:r>
+        <w:t>dihasilkan</w:t>
+      </w:r>
+      <w:proofErr w:type="spellEnd"/>
+      <w:r>
+        <w:t xml:space="preserve"> </w:t>
+      </w:r>
+      <w:proofErr w:type="spellStart"/>
+      <w:r>
+        <w:t>sebelumnya</w:t>
+      </w:r>
+      <w:proofErr w:type="spellEnd"/>
+      <w:r>
+        <w:t xml:space="preserve"> </w:t>
+      </w:r>
+      <w:proofErr w:type="spellStart"/>
+      <w:r>
+        <w:t>untuk</w:t>
+      </w:r>
+      <w:proofErr w:type="spellEnd"/>
+      <w:r>
+        <w:t xml:space="preserve"> </w:t>
+      </w:r>
+      <w:proofErr w:type="spellStart"/>
+      <w:r>
+        <w:t>melakukan</w:t>
+      </w:r>
+      <w:proofErr w:type="spellEnd"/>
+      <w:r>
+        <w:t xml:space="preserve"> </w:t>
+      </w:r>
+      <w:proofErr w:type="spellStart"/>
+      <w:r>
+        <w:t>substitusi</w:t>
+      </w:r>
+      <w:proofErr w:type="spellEnd"/>
+      <w:r>
+        <w:t xml:space="preserve"> yang </w:t>
+      </w:r>
+      <w:proofErr w:type="spellStart"/>
+      <w:r>
+        <w:t>benar</w:t>
+      </w:r>
+      <w:proofErr w:type="spellEnd"/>
+      <w:r>
+        <w:t xml:space="preserve"> </w:t>
+      </w:r>
+      <w:proofErr w:type="spellStart"/>
+      <w:r>
+        <w:t>sehingga</w:t>
+      </w:r>
+      <w:proofErr w:type="spellEnd"/>
+      <w:r>
+        <w:t xml:space="preserve"> </w:t>
+      </w:r>
+      <w:proofErr w:type="spellStart"/>
+      <w:r>
+        <w:t>tiap</w:t>
+      </w:r>
+      <w:proofErr w:type="spellEnd"/>
+      <w:r>
+        <w:t xml:space="preserve"> </w:t>
+      </w:r>
+      <w:proofErr w:type="spellStart"/>
+      <w:r>
+        <w:t>huruf</w:t>
+      </w:r>
+      <w:proofErr w:type="spellEnd"/>
+      <w:r>
+        <w:t xml:space="preserve"> </w:t>
+      </w:r>
+      <w:proofErr w:type="spellStart"/>
+      <w:r>
+        <w:t>memiliki</w:t>
+      </w:r>
+      <w:proofErr w:type="spellEnd"/>
+      <w:r>
+        <w:t xml:space="preserve"> </w:t>
+      </w:r>
+      <w:proofErr w:type="spellStart"/>
+      <w:r>
+        <w:t>subsitusi</w:t>
+      </w:r>
+      <w:proofErr w:type="spellEnd"/>
+      <w:r>
+        <w:t xml:space="preserve"> </w:t>
+      </w:r>
+      <w:proofErr w:type="spellStart"/>
+      <w:r>
+        <w:t>angka</w:t>
+      </w:r>
+      <w:proofErr w:type="spellEnd"/>
+      <w:r>
+        <w:t xml:space="preserve"> yang </w:t>
+      </w:r>
+      <w:proofErr w:type="spellStart"/>
+      <w:r>
+        <w:t>sama</w:t>
+      </w:r>
+      <w:proofErr w:type="spellEnd"/>
+      <w:r>
+        <w:t xml:space="preserve"> dan </w:t>
+      </w:r>
+      <w:proofErr w:type="spellStart"/>
+      <w:r>
+        <w:t>memudahkan</w:t>
+      </w:r>
+      <w:proofErr w:type="spellEnd"/>
+      <w:r>
+        <w:t xml:space="preserve"> </w:t>
+      </w:r>
+      <w:proofErr w:type="spellStart"/>
+      <w:r>
+        <w:t>perhitungan</w:t>
+      </w:r>
+      <w:proofErr w:type="spellEnd"/>
+      <w:r>
+        <w:t>.</w:t>
+      </w:r>
+      <w:r>
+        <w:t xml:space="preserve"> </w:t>
+      </w:r>
+      <w:proofErr w:type="spellStart"/>
+      <w:r>
+        <w:t>Fungsi</w:t>
+      </w:r>
+      <w:proofErr w:type="spellEnd"/>
+      <w:r>
+        <w:t xml:space="preserve"> </w:t>
+      </w:r>
+      <w:proofErr w:type="spellStart"/>
+      <w:r>
+        <w:t>terakhir</w:t>
       </w:r>
       <w:proofErr w:type="spellEnd"/>
       <w:r>
@@ -5251,62 +5489,30 @@
           <w:i/>
           <w:iCs/>
         </w:rPr>
-        <w:t xml:space="preserve">list </w:t>
-      </w:r>
-      <w:proofErr w:type="spellStart"/>
-      <w:r>
-        <w:t>pemetaan</w:t>
-      </w:r>
-      <w:proofErr w:type="spellEnd"/>
-      <w:r>
-        <w:t xml:space="preserve"> </w:t>
-      </w:r>
-      <w:proofErr w:type="spellStart"/>
-      <w:r>
-        <w:t>tersebut</w:t>
-      </w:r>
-      <w:proofErr w:type="spellEnd"/>
-      <w:r>
-        <w:t xml:space="preserve"> dan</w:t>
-      </w:r>
-      <w:r>
-        <w:t xml:space="preserve"> </w:t>
-      </w:r>
-      <w:proofErr w:type="spellStart"/>
-      <w:r>
-        <w:t>kemudian</w:t>
-      </w:r>
-      <w:proofErr w:type="spellEnd"/>
-      <w:r>
-        <w:t xml:space="preserve"> </w:t>
-      </w:r>
-      <w:proofErr w:type="spellStart"/>
-      <w:r>
-        <w:t>mencari</w:t>
-      </w:r>
-      <w:proofErr w:type="spellEnd"/>
-      <w:r>
-        <w:t xml:space="preserve"> </w:t>
-      </w:r>
-      <w:proofErr w:type="spellStart"/>
-      <w:r>
-        <w:t>solusi</w:t>
-      </w:r>
-      <w:proofErr w:type="spellEnd"/>
-      <w:r>
-        <w:t xml:space="preserve"> </w:t>
-      </w:r>
-      <w:proofErr w:type="spellStart"/>
-      <w:r>
-        <w:t>dari</w:t>
-      </w:r>
-      <w:proofErr w:type="spellEnd"/>
-      <w:r>
-        <w:t xml:space="preserve"> </w:t>
-      </w:r>
-      <w:proofErr w:type="spellStart"/>
-      <w:r>
-        <w:t>permainan</w:t>
+        <w:t xml:space="preserve">search </w:t>
+      </w:r>
+      <w:proofErr w:type="spellStart"/>
+      <w:r>
+        <w:t>adalah</w:t>
+      </w:r>
+      <w:proofErr w:type="spellEnd"/>
+      <w:r>
+        <w:t xml:space="preserve"> </w:t>
+      </w:r>
+      <w:proofErr w:type="spellStart"/>
+      <w:r>
+        <w:t>fungsi</w:t>
+      </w:r>
+      <w:proofErr w:type="spellEnd"/>
+      <w:r>
+        <w:t xml:space="preserve"> yang</w:t>
+      </w:r>
+      <w:r>
+        <w:t xml:space="preserve"> </w:t>
+      </w:r>
+      <w:proofErr w:type="spellStart"/>
+      <w:r>
+        <w:t>menerima</w:t>
       </w:r>
       <w:proofErr w:type="spellEnd"/>
       <w:r>
@@ -5317,7 +5523,15 @@
           <w:i/>
           <w:iCs/>
         </w:rPr>
-        <w:t xml:space="preserve">cryptarithmetic </w:t>
+        <w:t xml:space="preserve">list </w:t>
+      </w:r>
+      <w:proofErr w:type="spellStart"/>
+      <w:r>
+        <w:t>pemetaan</w:t>
+      </w:r>
+      <w:proofErr w:type="spellEnd"/>
+      <w:r>
+        <w:t xml:space="preserve"> </w:t>
       </w:r>
       <w:proofErr w:type="spellStart"/>
       <w:r>
@@ -5325,11 +5539,46 @@
       </w:r>
       <w:proofErr w:type="spellEnd"/>
       <w:r>
-        <w:t xml:space="preserve">. </w:t>
-      </w:r>
-      <w:proofErr w:type="spellStart"/>
-      <w:r>
-        <w:t>Pendekatan</w:t>
+        <w:t xml:space="preserve"> dan</w:t>
+      </w:r>
+      <w:r>
+        <w:t xml:space="preserve"> </w:t>
+      </w:r>
+      <w:proofErr w:type="spellStart"/>
+      <w:r>
+        <w:t>kemudian</w:t>
+      </w:r>
+      <w:proofErr w:type="spellEnd"/>
+      <w:r>
+        <w:t xml:space="preserve"> </w:t>
+      </w:r>
+      <w:proofErr w:type="spellStart"/>
+      <w:r>
+        <w:t>mencari</w:t>
+      </w:r>
+      <w:proofErr w:type="spellEnd"/>
+      <w:r>
+        <w:t xml:space="preserve"> </w:t>
+      </w:r>
+      <w:proofErr w:type="spellStart"/>
+      <w:r>
+        <w:t>solusi</w:t>
+      </w:r>
+      <w:proofErr w:type="spellEnd"/>
+      <w:r>
+        <w:t xml:space="preserve"> </w:t>
+      </w:r>
+      <w:proofErr w:type="spellStart"/>
+      <w:r>
+        <w:t>dari</w:t>
+      </w:r>
+      <w:proofErr w:type="spellEnd"/>
+      <w:r>
+        <w:t xml:space="preserve"> </w:t>
+      </w:r>
+      <w:proofErr w:type="spellStart"/>
+      <w:r>
+        <w:t>permainan</w:t>
       </w:r>
       <w:proofErr w:type="spellEnd"/>
       <w:r>
@@ -5340,76 +5589,33 @@
           <w:i/>
           <w:iCs/>
         </w:rPr>
-        <w:t xml:space="preserve">Brute Force </w:t>
-      </w:r>
-      <w:r>
-        <w:t xml:space="preserve">yang </w:t>
-      </w:r>
-      <w:proofErr w:type="spellStart"/>
-      <w:r>
-        <w:t>digunakan</w:t>
-      </w:r>
-      <w:proofErr w:type="spellEnd"/>
-      <w:r>
-        <w:t xml:space="preserve"> </w:t>
-      </w:r>
-      <w:proofErr w:type="spellStart"/>
-      <w:r>
-        <w:t>adalah</w:t>
-      </w:r>
-      <w:proofErr w:type="spellEnd"/>
-      <w:r>
-        <w:t xml:space="preserve"> </w:t>
-      </w:r>
-      <w:proofErr w:type="spellStart"/>
-      <w:r>
-        <w:t>untuk</w:t>
-      </w:r>
-      <w:proofErr w:type="spellEnd"/>
-      <w:r>
-        <w:t xml:space="preserve"> </w:t>
-      </w:r>
-      <w:proofErr w:type="spellStart"/>
-      <w:r>
-        <w:t>setiap</w:t>
-      </w:r>
-      <w:proofErr w:type="spellEnd"/>
-      <w:r>
-        <w:t xml:space="preserve"> </w:t>
-      </w:r>
-      <w:proofErr w:type="spellStart"/>
-      <w:r>
-        <w:t>kemungkinan</w:t>
-      </w:r>
-      <w:proofErr w:type="spellEnd"/>
-      <w:r>
-        <w:t xml:space="preserve"> yang </w:t>
-      </w:r>
-      <w:proofErr w:type="spellStart"/>
-      <w:r>
-        <w:t>dihasilkan</w:t>
-      </w:r>
-      <w:proofErr w:type="spellEnd"/>
-      <w:r>
-        <w:t xml:space="preserve"> oleh </w:t>
+        <w:t xml:space="preserve">cryptarithmetic </w:t>
+      </w:r>
+      <w:proofErr w:type="spellStart"/>
+      <w:r>
+        <w:t>tersebut</w:t>
+      </w:r>
+      <w:proofErr w:type="spellEnd"/>
+      <w:r>
+        <w:t xml:space="preserve">. </w:t>
+      </w:r>
+      <w:proofErr w:type="spellStart"/>
+      <w:r>
+        <w:t>Pendekatan</w:t>
+      </w:r>
+      <w:proofErr w:type="spellEnd"/>
+      <w:r>
+        <w:t xml:space="preserve"> </w:t>
       </w:r>
       <w:r>
         <w:rPr>
           <w:i/>
           <w:iCs/>
         </w:rPr>
-        <w:t>permute</w:t>
-      </w:r>
-      <w:r>
-        <w:t xml:space="preserve">, </w:t>
-      </w:r>
-      <w:proofErr w:type="spellStart"/>
-      <w:r>
-        <w:t>akan</w:t>
-      </w:r>
-      <w:proofErr w:type="spellEnd"/>
-      <w:r>
-        <w:t xml:space="preserve"> </w:t>
+        <w:t xml:space="preserve">Brute Force </w:t>
+      </w:r>
+      <w:r>
+        <w:t xml:space="preserve">yang </w:t>
       </w:r>
       <w:proofErr w:type="spellStart"/>
       <w:r>
@@ -5421,89 +5627,155 @@
       </w:r>
       <w:proofErr w:type="spellStart"/>
       <w:r>
-        <w:t>fungsi</w:t>
-      </w:r>
-      <w:proofErr w:type="spellEnd"/>
-      <w:r>
-        <w:t xml:space="preserve"> </w:t>
-      </w:r>
-      <w:proofErr w:type="spellStart"/>
+        <w:t>adalah</w:t>
+      </w:r>
+      <w:proofErr w:type="spellEnd"/>
+      <w:r>
+        <w:t xml:space="preserve"> </w:t>
+      </w:r>
+      <w:proofErr w:type="spellStart"/>
+      <w:r>
+        <w:t>untuk</w:t>
+      </w:r>
+      <w:proofErr w:type="spellEnd"/>
+      <w:r>
+        <w:t xml:space="preserve"> </w:t>
+      </w:r>
+      <w:proofErr w:type="spellStart"/>
+      <w:r>
+        <w:t>setiap</w:t>
+      </w:r>
+      <w:proofErr w:type="spellEnd"/>
+      <w:r>
+        <w:t xml:space="preserve"> </w:t>
+      </w:r>
+      <w:proofErr w:type="spellStart"/>
+      <w:r>
+        <w:t>kemungkinan</w:t>
+      </w:r>
+      <w:proofErr w:type="spellEnd"/>
+      <w:r>
+        <w:t xml:space="preserve"> yang </w:t>
+      </w:r>
+      <w:proofErr w:type="spellStart"/>
+      <w:r>
+        <w:t>dihasilkan</w:t>
+      </w:r>
+      <w:proofErr w:type="spellEnd"/>
+      <w:r>
+        <w:t xml:space="preserve"> oleh </w:t>
+      </w:r>
       <w:r>
         <w:rPr>
           <w:i/>
           <w:iCs/>
         </w:rPr>
-        <w:t>matching_to_numbers</w:t>
-      </w:r>
-      <w:proofErr w:type="spellEnd"/>
+        <w:t>permute</w:t>
+      </w:r>
+      <w:r>
+        <w:t xml:space="preserve">, </w:t>
+      </w:r>
+      <w:proofErr w:type="spellStart"/>
+      <w:r>
+        <w:t>akan</w:t>
+      </w:r>
+      <w:proofErr w:type="spellEnd"/>
+      <w:r>
+        <w:t xml:space="preserve"> </w:t>
+      </w:r>
+      <w:proofErr w:type="spellStart"/>
+      <w:r>
+        <w:t>digunakan</w:t>
+      </w:r>
+      <w:proofErr w:type="spellEnd"/>
+      <w:r>
+        <w:t xml:space="preserve"> </w:t>
+      </w:r>
+      <w:proofErr w:type="spellStart"/>
+      <w:r>
+        <w:t>fungsi</w:t>
+      </w:r>
+      <w:proofErr w:type="spellEnd"/>
+      <w:r>
+        <w:t xml:space="preserve"> </w:t>
+      </w:r>
+      <w:proofErr w:type="spellStart"/>
       <w:r>
         <w:rPr>
           <w:i/>
           <w:iCs/>
         </w:rPr>
-        <w:t xml:space="preserve"> </w:t>
-      </w:r>
-      <w:proofErr w:type="spellStart"/>
-      <w:r>
-        <w:t>untuk</w:t>
-      </w:r>
-      <w:proofErr w:type="spellEnd"/>
-      <w:r>
-        <w:t xml:space="preserve"> </w:t>
-      </w:r>
-      <w:proofErr w:type="spellStart"/>
-      <w:r>
-        <w:t>melakukan</w:t>
-      </w:r>
-      <w:proofErr w:type="spellEnd"/>
-      <w:r>
-        <w:t xml:space="preserve"> </w:t>
-      </w:r>
-      <w:proofErr w:type="spellStart"/>
-      <w:r>
-        <w:t>substitusi</w:t>
-      </w:r>
-      <w:proofErr w:type="spellEnd"/>
-      <w:r>
-        <w:t xml:space="preserve"> </w:t>
-      </w:r>
-      <w:proofErr w:type="spellStart"/>
-      <w:r>
-        <w:t>operan</w:t>
-      </w:r>
-      <w:proofErr w:type="spellEnd"/>
-      <w:r>
-        <w:t xml:space="preserve"> dan </w:t>
-      </w:r>
-      <w:proofErr w:type="spellStart"/>
-      <w:r>
-        <w:t>hasil</w:t>
-      </w:r>
-      <w:proofErr w:type="spellEnd"/>
-      <w:r>
-        <w:t xml:space="preserve"> </w:t>
-      </w:r>
-      <w:proofErr w:type="spellStart"/>
-      <w:r>
-        <w:t>dari</w:t>
-      </w:r>
-      <w:proofErr w:type="spellEnd"/>
-      <w:r>
-        <w:t xml:space="preserve"> </w:t>
-      </w:r>
-      <w:proofErr w:type="spellStart"/>
-      <w:r>
-        <w:t>operasi</w:t>
-      </w:r>
-      <w:proofErr w:type="spellEnd"/>
-      <w:r>
-        <w:t xml:space="preserve"> </w:t>
-      </w:r>
+        <w:t>matching_to_numbers</w:t>
+      </w:r>
+      <w:proofErr w:type="spellEnd"/>
       <w:r>
         <w:rPr>
           <w:i/>
           <w:iCs/>
         </w:rPr>
+        <w:t xml:space="preserve"> </w:t>
+      </w:r>
+      <w:proofErr w:type="spellStart"/>
+      <w:r>
+        <w:t>untuk</w:t>
+      </w:r>
+      <w:proofErr w:type="spellEnd"/>
+      <w:r>
+        <w:t xml:space="preserve"> </w:t>
+      </w:r>
+      <w:proofErr w:type="spellStart"/>
+      <w:r>
+        <w:t>melakukan</w:t>
+      </w:r>
+      <w:proofErr w:type="spellEnd"/>
+      <w:r>
+        <w:t xml:space="preserve"> </w:t>
+      </w:r>
+      <w:proofErr w:type="spellStart"/>
+      <w:r>
+        <w:t>substitusi</w:t>
+      </w:r>
+      <w:proofErr w:type="spellEnd"/>
+      <w:r>
+        <w:t xml:space="preserve"> </w:t>
+      </w:r>
+      <w:proofErr w:type="spellStart"/>
+      <w:r>
+        <w:t>operan</w:t>
+      </w:r>
+      <w:proofErr w:type="spellEnd"/>
+      <w:r>
+        <w:t xml:space="preserve"> dan </w:t>
+      </w:r>
+      <w:proofErr w:type="spellStart"/>
+      <w:r>
+        <w:t>hasil</w:t>
+      </w:r>
+      <w:proofErr w:type="spellEnd"/>
+      <w:r>
+        <w:t xml:space="preserve"> </w:t>
+      </w:r>
+      <w:proofErr w:type="spellStart"/>
+      <w:r>
+        <w:t>dari</w:t>
+      </w:r>
+      <w:proofErr w:type="spellEnd"/>
+      <w:r>
+        <w:t xml:space="preserve"> </w:t>
+      </w:r>
+      <w:proofErr w:type="spellStart"/>
+      <w:r>
+        <w:t>operasi</w:t>
+      </w:r>
+      <w:proofErr w:type="spellEnd"/>
+      <w:r>
+        <w:t xml:space="preserve"> </w:t>
+      </w:r>
+      <w:r>
+        <w:rPr>
+          <w:i/>
+          <w:iCs/>
+        </w:rPr>
         <w:t>cryptarithmetic</w:t>
       </w:r>
       <w:r>
@@ -5818,6 +6090,7 @@
       </w:r>
       <w:proofErr w:type="spellStart"/>
       <w:r>
+        <w:lastRenderedPageBreak/>
         <w:t>dilakukan</w:t>
       </w:r>
       <w:proofErr w:type="spellEnd"/>
@@ -5943,7 +6216,6 @@
         <w:jc w:val="both"/>
       </w:pPr>
       <w:r>
-        <w:lastRenderedPageBreak/>
         <w:t xml:space="preserve">Setelah </w:t>
       </w:r>
       <w:proofErr w:type="spellStart"/>
@@ -7616,6 +7888,14 @@
       </w:r>
       <w:proofErr w:type="spellEnd"/>
       <w:r>
+        <w:t xml:space="preserve"> file input </w:t>
+      </w:r>
+      <w:proofErr w:type="spellStart"/>
+      <w:r>
+        <w:t>sebagai</w:t>
+      </w:r>
+      <w:proofErr w:type="spellEnd"/>
+      <w:r>
         <w:t xml:space="preserve"> </w:t>
       </w:r>
       <w:proofErr w:type="spellStart"/>
@@ -7624,23 +7904,7 @@
       </w:r>
       <w:proofErr w:type="spellEnd"/>
       <w:r>
-        <w:t xml:space="preserve"> yang </w:t>
-      </w:r>
-      <w:proofErr w:type="spellStart"/>
-      <w:r>
-        <w:t>ingin</w:t>
-      </w:r>
-      <w:proofErr w:type="spellEnd"/>
-      <w:r>
-        <w:t xml:space="preserve"> </w:t>
-      </w:r>
-      <w:proofErr w:type="spellStart"/>
-      <w:r>
-        <w:t>diterima</w:t>
-      </w:r>
-      <w:proofErr w:type="spellEnd"/>
-      <w:r>
-        <w:t xml:space="preserve"> oleh </w:t>
+        <w:t xml:space="preserve"> </w:t>
       </w:r>
       <w:proofErr w:type="spellStart"/>
       <w:r>
@@ -7658,114 +7922,10 @@
         <w:t>cryptarithmetic</w:t>
       </w:r>
       <w:r>
-        <w:t xml:space="preserve">, </w:t>
-      </w:r>
-      <w:proofErr w:type="spellStart"/>
-      <w:r>
-        <w:t>yaitu</w:t>
-      </w:r>
-      <w:proofErr w:type="spellEnd"/>
-      <w:r>
-        <w:t xml:space="preserve"> </w:t>
-      </w:r>
-      <w:proofErr w:type="spellStart"/>
-      <w:r>
-        <w:t>nama</w:t>
-      </w:r>
-      <w:proofErr w:type="spellEnd"/>
-      <w:r>
-        <w:t xml:space="preserve"> file yang </w:t>
-      </w:r>
-      <w:proofErr w:type="spellStart"/>
-      <w:r>
-        <w:t>mengandung</w:t>
-      </w:r>
-      <w:proofErr w:type="spellEnd"/>
-      <w:r>
-        <w:t xml:space="preserve"> </w:t>
-      </w:r>
-      <w:proofErr w:type="spellStart"/>
-      <w:r>
-        <w:t>persoalan</w:t>
-      </w:r>
-      <w:proofErr w:type="spellEnd"/>
-      <w:r>
-        <w:t xml:space="preserve"> </w:t>
-      </w:r>
-      <w:r>
         <w:rPr>
           <w:i/>
           <w:iCs/>
         </w:rPr>
-        <w:t xml:space="preserve">cryptarithmetic </w:t>
-      </w:r>
-      <w:r>
-        <w:t xml:space="preserve">dan </w:t>
-      </w:r>
-      <w:proofErr w:type="spellStart"/>
-      <w:r>
-        <w:t>ingin</w:t>
-      </w:r>
-      <w:proofErr w:type="spellEnd"/>
-      <w:r>
-        <w:t xml:space="preserve"> </w:t>
-      </w:r>
-      <w:proofErr w:type="spellStart"/>
-      <w:r>
-        <w:t>dipecahkan</w:t>
-      </w:r>
-      <w:proofErr w:type="spellEnd"/>
-      <w:r>
-        <w:t xml:space="preserve">. </w:t>
-      </w:r>
-      <w:proofErr w:type="spellStart"/>
-      <w:r>
-        <w:t>Berikut</w:t>
-      </w:r>
-      <w:proofErr w:type="spellEnd"/>
-      <w:r>
-        <w:t xml:space="preserve"> </w:t>
-      </w:r>
-      <w:proofErr w:type="spellStart"/>
-      <w:r>
-        <w:t>merupakan</w:t>
-      </w:r>
-      <w:proofErr w:type="spellEnd"/>
-      <w:r>
-        <w:t xml:space="preserve"> </w:t>
-      </w:r>
-      <w:r>
-        <w:rPr>
-          <w:i/>
-          <w:iCs/>
-        </w:rPr>
-        <w:t xml:space="preserve">screenshots </w:t>
-      </w:r>
-      <w:r>
-        <w:t xml:space="preserve">file yang </w:t>
-      </w:r>
-      <w:proofErr w:type="spellStart"/>
-      <w:r>
-        <w:t>menjadi</w:t>
-      </w:r>
-      <w:proofErr w:type="spellEnd"/>
-      <w:r>
-        <w:t xml:space="preserve"> input program </w:t>
-      </w:r>
-      <w:proofErr w:type="spellStart"/>
-      <w:r>
-        <w:t>serta</w:t>
-      </w:r>
-      <w:proofErr w:type="spellEnd"/>
-      <w:r>
-        <w:t xml:space="preserve"> output yang </w:t>
-      </w:r>
-      <w:proofErr w:type="spellStart"/>
-      <w:r>
-        <w:t>diberikan</w:t>
-      </w:r>
-      <w:proofErr w:type="spellEnd"/>
-      <w:r>
         <w:t>.</w:t>
       </w:r>
     </w:p>
@@ -13634,16 +13794,16 @@
           <w:sz w:val="24"/>
           <w:szCs w:val="24"/>
         </w:rPr>
-        <w:t xml:space="preserve"> r</w:t>
-      </w:r>
-      <w:proofErr w:type="spellStart"/>
-      <w:r>
-        <w:rPr>
-          <w:rFonts w:ascii="Times New Roman" w:hAnsi="Times New Roman"/>
-          <w:sz w:val="24"/>
-          <w:szCs w:val="24"/>
-        </w:rPr>
-        <w:t>uang</w:t>
+        <w:t xml:space="preserve"> </w:t>
+      </w:r>
+      <w:proofErr w:type="spellStart"/>
+      <w:r>
+        <w:rPr>
+          <w:rFonts w:ascii="Times New Roman" w:hAnsi="Times New Roman"/>
+          <w:sz w:val="24"/>
+          <w:szCs w:val="24"/>
+        </w:rPr>
+        <w:t>ruang</w:t>
       </w:r>
       <w:proofErr w:type="spellEnd"/>
       <w:r>

</xml_diff>